<commit_message>
Kommentare hinzugefügt und Protokoll
</commit_message>
<xml_diff>
--- a/Documents/ClientServer-Anwendung – Konzept.docx
+++ b/Documents/ClientServer-Anwendung – Konzept.docx
@@ -41,12 +41,9 @@
           <w:sz w:val="40"/>
           <w:szCs w:val="40"/>
         </w:rPr>
-        <w:t xml:space="preserve"> Konzept</w:t>
-      </w:r>
-    </w:p>
-    <w:p>
-      <w:pPr>
-        <w:jc w:val="center"/>
+        <w:t xml:space="preserve"> </w:t>
+      </w:r>
+      <w:r>
         <w:rPr>
           <w:rFonts w:asciiTheme="minorBidi" w:hAnsiTheme="minorBidi"/>
           <w:b/>
@@ -54,14 +51,29 @@
           <w:sz w:val="40"/>
           <w:szCs w:val="40"/>
         </w:rPr>
-      </w:pPr>
-    </w:p>
-    <w:p>
-      <w:pPr>
+        <w:t>Konzept</w:t>
+      </w:r>
+      <w:bookmarkStart w:id="0" w:name="_GoBack"/>
+      <w:bookmarkEnd w:id="0"/>
+    </w:p>
+    <w:p>
+      <w:pPr>
+        <w:jc w:val="center"/>
         <w:rPr>
           <w:rFonts w:asciiTheme="minorBidi" w:hAnsiTheme="minorBidi"/>
           <w:b/>
           <w:bCs/>
+          <w:sz w:val="40"/>
+          <w:szCs w:val="40"/>
+        </w:rPr>
+      </w:pPr>
+    </w:p>
+    <w:p>
+      <w:pPr>
+        <w:rPr>
+          <w:rFonts w:asciiTheme="minorBidi" w:hAnsiTheme="minorBidi"/>
+          <w:b/>
+          <w:bCs/>
           <w:sz w:val="24"/>
           <w:szCs w:val="24"/>
         </w:rPr>
@@ -105,43 +117,7 @@
           <w:sz w:val="24"/>
           <w:szCs w:val="24"/>
         </w:rPr>
-        <w:t xml:space="preserve">Die Remote Method </w:t>
-      </w:r>
-      <w:proofErr w:type="spellStart"/>
-      <w:r>
-        <w:rPr>
-          <w:rFonts w:asciiTheme="minorBidi" w:hAnsiTheme="minorBidi"/>
-          <w:sz w:val="24"/>
-          <w:szCs w:val="24"/>
-        </w:rPr>
-        <w:t>Invocation</w:t>
-      </w:r>
-      <w:proofErr w:type="spellEnd"/>
-      <w:r>
-        <w:rPr>
-          <w:rFonts w:asciiTheme="minorBidi" w:hAnsiTheme="minorBidi"/>
-          <w:sz w:val="24"/>
-          <w:szCs w:val="24"/>
-        </w:rPr>
-        <w:t xml:space="preserve"> (RMI) ist eine Art des Remote </w:t>
-      </w:r>
-      <w:proofErr w:type="spellStart"/>
-      <w:r>
-        <w:rPr>
-          <w:rFonts w:asciiTheme="minorBidi" w:hAnsiTheme="minorBidi"/>
-          <w:sz w:val="24"/>
-          <w:szCs w:val="24"/>
-        </w:rPr>
-        <w:t>Procedure</w:t>
-      </w:r>
-      <w:proofErr w:type="spellEnd"/>
-      <w:r>
-        <w:rPr>
-          <w:rFonts w:asciiTheme="minorBidi" w:hAnsiTheme="minorBidi"/>
-          <w:sz w:val="24"/>
-          <w:szCs w:val="24"/>
-        </w:rPr>
-        <w:t xml:space="preserve"> Call</w:t>
+        <w:t>Die Remote Method Invocation (RMI) ist eine Art des Remote Procedure Call</w:t>
       </w:r>
       <w:r>
         <w:rPr>
@@ -422,18 +398,49 @@
           <w:sz w:val="24"/>
           <w:szCs w:val="24"/>
         </w:rPr>
-        <w:t xml:space="preserve"> über den Aufruf „</w:t>
-      </w:r>
-      <w:proofErr w:type="spellStart"/>
-      <w:r>
-        <w:rPr>
-          <w:rFonts w:asciiTheme="minorBidi" w:hAnsiTheme="minorBidi"/>
-          <w:sz w:val="24"/>
-          <w:szCs w:val="24"/>
-        </w:rPr>
-        <w:t>start</w:t>
-      </w:r>
-      <w:proofErr w:type="spellEnd"/>
+        <w:t xml:space="preserve"> über den Aufruf „start rmiregistry“</w:t>
+      </w:r>
+      <w:r>
+        <w:rPr>
+          <w:rFonts w:asciiTheme="minorBidi" w:hAnsiTheme="minorBidi"/>
+          <w:sz w:val="24"/>
+          <w:szCs w:val="24"/>
+        </w:rPr>
+        <w:t>. Wenn der Server läuft kann der Client gestartet werden</w:t>
+      </w:r>
+      <w:r>
+        <w:rPr>
+          <w:rFonts w:asciiTheme="minorBidi" w:hAnsiTheme="minorBidi"/>
+          <w:sz w:val="24"/>
+          <w:szCs w:val="24"/>
+        </w:rPr>
+        <w:t xml:space="preserve">. Der Client </w:t>
+      </w:r>
+      <w:r>
+        <w:rPr>
+          <w:rFonts w:asciiTheme="minorBidi" w:hAnsiTheme="minorBidi"/>
+          <w:sz w:val="24"/>
+          <w:szCs w:val="24"/>
+        </w:rPr>
+        <w:t xml:space="preserve">hat, in Form eines „Stubs“, einen Stellvertreter für </w:t>
+      </w:r>
+      <w:r>
+        <w:rPr>
+          <w:rFonts w:asciiTheme="minorBidi" w:hAnsiTheme="minorBidi"/>
+          <w:sz w:val="24"/>
+          <w:szCs w:val="24"/>
+        </w:rPr>
+        <w:t>das entfernte Objekt beim RMI-Server</w:t>
+      </w:r>
+      <w:r>
+        <w:rPr>
+          <w:rFonts w:asciiTheme="minorBidi" w:hAnsiTheme="minorBidi"/>
+          <w:sz w:val="24"/>
+          <w:szCs w:val="24"/>
+          <w:vertAlign w:val="superscript"/>
+        </w:rPr>
+        <w:t>2</w:t>
+      </w:r>
       <w:r>
         <w:rPr>
           <w:rFonts w:asciiTheme="minorBidi" w:hAnsiTheme="minorBidi"/>
@@ -442,55 +449,29 @@
         </w:rPr>
         <w:t xml:space="preserve"> </w:t>
       </w:r>
-      <w:proofErr w:type="spellStart"/>
-      <w:r>
-        <w:rPr>
-          <w:rFonts w:asciiTheme="minorBidi" w:hAnsiTheme="minorBidi"/>
-          <w:sz w:val="24"/>
-          <w:szCs w:val="24"/>
-        </w:rPr>
-        <w:t>rmiregistry</w:t>
-      </w:r>
-      <w:proofErr w:type="spellEnd"/>
-      <w:r>
-        <w:rPr>
-          <w:rFonts w:asciiTheme="minorBidi" w:hAnsiTheme="minorBidi"/>
-          <w:sz w:val="24"/>
-          <w:szCs w:val="24"/>
-        </w:rPr>
-        <w:t>“</w:t>
-      </w:r>
-      <w:r>
-        <w:rPr>
-          <w:rFonts w:asciiTheme="minorBidi" w:hAnsiTheme="minorBidi"/>
-          <w:sz w:val="24"/>
-          <w:szCs w:val="24"/>
-        </w:rPr>
-        <w:t>. Wenn der Server läuft kann der Client gestartet werden</w:t>
-      </w:r>
-      <w:r>
-        <w:rPr>
-          <w:rFonts w:asciiTheme="minorBidi" w:hAnsiTheme="minorBidi"/>
-          <w:sz w:val="24"/>
-          <w:szCs w:val="24"/>
-        </w:rPr>
-        <w:t xml:space="preserve">. Der Client </w:t>
-      </w:r>
-      <w:r>
-        <w:rPr>
-          <w:rFonts w:asciiTheme="minorBidi" w:hAnsiTheme="minorBidi"/>
-          <w:sz w:val="24"/>
-          <w:szCs w:val="24"/>
-        </w:rPr>
-        <w:t xml:space="preserve">hat, in Form eines „Stubs“, einen Stellvertreter für </w:t>
-      </w:r>
-      <w:r>
-        <w:rPr>
-          <w:rFonts w:asciiTheme="minorBidi" w:hAnsiTheme="minorBidi"/>
-          <w:sz w:val="24"/>
-          <w:szCs w:val="24"/>
-        </w:rPr>
-        <w:t>das entfernte Objekt beim RMI-Server</w:t>
+      <w:r>
+        <w:rPr>
+          <w:rFonts w:asciiTheme="minorBidi" w:hAnsiTheme="minorBidi"/>
+          <w:sz w:val="24"/>
+          <w:szCs w:val="24"/>
+        </w:rPr>
+        <w:t>und kann auf die entfernten Methoden zugreifen.</w:t>
+      </w:r>
+      <w:r>
+        <w:rPr>
+          <w:rFonts w:asciiTheme="minorBidi" w:hAnsiTheme="minorBidi"/>
+          <w:sz w:val="24"/>
+          <w:szCs w:val="24"/>
+        </w:rPr>
+        <w:t xml:space="preserve"> </w:t>
+      </w:r>
+      <w:r>
+        <w:rPr>
+          <w:rFonts w:asciiTheme="minorBidi" w:hAnsiTheme="minorBidi"/>
+          <w:sz w:val="24"/>
+          <w:szCs w:val="24"/>
+        </w:rPr>
+        <w:t>Der Server hat hingegen einen „Skeleton“, welcher der Stellvertreter für das aufrufende Objekt ist</w:t>
       </w:r>
       <w:r>
         <w:rPr>
@@ -507,6 +488,14 @@
           <w:sz w:val="24"/>
           <w:szCs w:val="24"/>
         </w:rPr>
+        <w:t>.</w:t>
+      </w:r>
+      <w:r>
+        <w:rPr>
+          <w:rFonts w:asciiTheme="minorBidi" w:hAnsiTheme="minorBidi"/>
+          <w:sz w:val="24"/>
+          <w:szCs w:val="24"/>
+        </w:rPr>
         <w:t xml:space="preserve"> </w:t>
       </w:r>
       <w:r>
@@ -515,100 +504,15 @@
           <w:sz w:val="24"/>
           <w:szCs w:val="24"/>
         </w:rPr>
-        <w:t>und kann auf die entfernten Methoden zugreifen.</w:t>
-      </w:r>
-      <w:r>
-        <w:rPr>
-          <w:rFonts w:asciiTheme="minorBidi" w:hAnsiTheme="minorBidi"/>
-          <w:sz w:val="24"/>
-          <w:szCs w:val="24"/>
-        </w:rPr>
-        <w:t xml:space="preserve"> </w:t>
-      </w:r>
-      <w:r>
-        <w:rPr>
-          <w:rFonts w:asciiTheme="minorBidi" w:hAnsiTheme="minorBidi"/>
-          <w:sz w:val="24"/>
-          <w:szCs w:val="24"/>
-        </w:rPr>
-        <w:t>Der Server hat hingegen einen „Skeleton“, welcher der Stellvertreter für das aufrufende Objekt ist</w:t>
-      </w:r>
-      <w:r>
-        <w:rPr>
-          <w:rFonts w:asciiTheme="minorBidi" w:hAnsiTheme="minorBidi"/>
-          <w:sz w:val="24"/>
-          <w:szCs w:val="24"/>
-          <w:vertAlign w:val="superscript"/>
-        </w:rPr>
-        <w:t>2</w:t>
-      </w:r>
-      <w:r>
-        <w:rPr>
-          <w:rFonts w:asciiTheme="minorBidi" w:hAnsiTheme="minorBidi"/>
-          <w:sz w:val="24"/>
-          <w:szCs w:val="24"/>
-        </w:rPr>
-        <w:t>.</w:t>
-      </w:r>
-      <w:r>
-        <w:rPr>
-          <w:rFonts w:asciiTheme="minorBidi" w:hAnsiTheme="minorBidi"/>
-          <w:sz w:val="24"/>
-          <w:szCs w:val="24"/>
-        </w:rPr>
-        <w:t xml:space="preserve"> </w:t>
-      </w:r>
-      <w:r>
-        <w:rPr>
-          <w:rFonts w:asciiTheme="minorBidi" w:hAnsiTheme="minorBidi"/>
-          <w:sz w:val="24"/>
-          <w:szCs w:val="24"/>
-        </w:rPr>
-        <w:t xml:space="preserve">Der Client kann dann über die Rückgabewerte der Methoden die Nachrichten aus der </w:t>
-      </w:r>
-      <w:proofErr w:type="spellStart"/>
-      <w:r>
-        <w:rPr>
-          <w:rFonts w:asciiTheme="minorBidi" w:hAnsiTheme="minorBidi"/>
-          <w:sz w:val="24"/>
-          <w:szCs w:val="24"/>
-        </w:rPr>
-        <w:t>DeliveryQueue</w:t>
-      </w:r>
-      <w:proofErr w:type="spellEnd"/>
-      <w:r>
-        <w:rPr>
-          <w:rFonts w:asciiTheme="minorBidi" w:hAnsiTheme="minorBidi"/>
-          <w:sz w:val="24"/>
-          <w:szCs w:val="24"/>
-        </w:rPr>
-        <w:t xml:space="preserve"> erhalten und </w:t>
-      </w:r>
-      <w:r>
-        <w:rPr>
-          <w:rFonts w:asciiTheme="minorBidi" w:hAnsiTheme="minorBidi"/>
-          <w:sz w:val="24"/>
-          <w:szCs w:val="24"/>
-        </w:rPr>
-        <w:t xml:space="preserve">auch an die </w:t>
-      </w:r>
-      <w:proofErr w:type="spellStart"/>
-      <w:r>
-        <w:rPr>
-          <w:rFonts w:asciiTheme="minorBidi" w:hAnsiTheme="minorBidi"/>
-          <w:sz w:val="24"/>
-          <w:szCs w:val="24"/>
-        </w:rPr>
-        <w:t>DeliveryQueue</w:t>
-      </w:r>
-      <w:proofErr w:type="spellEnd"/>
-      <w:r>
-        <w:rPr>
-          <w:rFonts w:asciiTheme="minorBidi" w:hAnsiTheme="minorBidi"/>
-          <w:sz w:val="24"/>
-          <w:szCs w:val="24"/>
-        </w:rPr>
-        <w:t xml:space="preserve"> senden.</w:t>
+        <w:t xml:space="preserve">Der Client kann dann über die Rückgabewerte der Methoden die Nachrichten aus der DeliveryQueue erhalten und </w:t>
+      </w:r>
+      <w:r>
+        <w:rPr>
+          <w:rFonts w:asciiTheme="minorBidi" w:hAnsiTheme="minorBidi"/>
+          <w:sz w:val="24"/>
+          <w:szCs w:val="24"/>
+        </w:rPr>
+        <w:t>auch an die DeliveryQueue senden.</w:t>
       </w:r>
     </w:p>
     <w:p>
@@ -806,25 +710,7 @@
           <w:sz w:val="24"/>
           <w:szCs w:val="24"/>
         </w:rPr>
-        <w:t xml:space="preserve">die </w:t>
-      </w:r>
-      <w:proofErr w:type="spellStart"/>
-      <w:r>
-        <w:rPr>
-          <w:rFonts w:asciiTheme="minorBidi" w:hAnsiTheme="minorBidi"/>
-          <w:sz w:val="24"/>
-          <w:szCs w:val="24"/>
-        </w:rPr>
-        <w:t>Exception</w:t>
-      </w:r>
-      <w:proofErr w:type="spellEnd"/>
-      <w:r>
-        <w:rPr>
-          <w:rFonts w:asciiTheme="minorBidi" w:hAnsiTheme="minorBidi"/>
-          <w:sz w:val="24"/>
-          <w:szCs w:val="24"/>
-        </w:rPr>
-        <w:t xml:space="preserve"> fangen und </w:t>
+        <w:t xml:space="preserve">die Exception fangen und </w:t>
       </w:r>
       <w:r>
         <w:rPr>
@@ -840,25 +726,7 @@
           <w:sz w:val="24"/>
           <w:szCs w:val="24"/>
         </w:rPr>
-        <w:t>Der Server implementiert die at-most-</w:t>
-      </w:r>
-      <w:proofErr w:type="spellStart"/>
-      <w:r>
-        <w:rPr>
-          <w:rFonts w:asciiTheme="minorBidi" w:hAnsiTheme="minorBidi"/>
-          <w:sz w:val="24"/>
-          <w:szCs w:val="24"/>
-        </w:rPr>
-        <w:t>once</w:t>
-      </w:r>
-      <w:proofErr w:type="spellEnd"/>
-      <w:r>
-        <w:rPr>
-          <w:rFonts w:asciiTheme="minorBidi" w:hAnsiTheme="minorBidi"/>
-          <w:sz w:val="24"/>
-          <w:szCs w:val="24"/>
-        </w:rPr>
-        <w:t xml:space="preserve"> Fehlersemantik, also w</w:t>
+        <w:t>Der Server implementiert die at-most-once Fehlersemantik, also w</w:t>
       </w:r>
       <w:r>
         <w:rPr>
@@ -906,25 +774,7 @@
           <w:sz w:val="24"/>
           <w:szCs w:val="24"/>
         </w:rPr>
-        <w:t xml:space="preserve"> und weiterhin </w:t>
-      </w:r>
-      <w:proofErr w:type="spellStart"/>
-      <w:r>
-        <w:rPr>
-          <w:rFonts w:asciiTheme="minorBidi" w:hAnsiTheme="minorBidi"/>
-          <w:sz w:val="24"/>
-          <w:szCs w:val="24"/>
-        </w:rPr>
-        <w:t>Requests</w:t>
-      </w:r>
-      <w:proofErr w:type="spellEnd"/>
-      <w:r>
-        <w:rPr>
-          <w:rFonts w:asciiTheme="minorBidi" w:hAnsiTheme="minorBidi"/>
-          <w:sz w:val="24"/>
-          <w:szCs w:val="24"/>
-        </w:rPr>
-        <w:t xml:space="preserve"> sendet werden diese in einer Liste gespeichert und die Duplikate werden gelöscht.</w:t>
+        <w:t xml:space="preserve"> und weiterhin Requests sendet werden diese in einer Liste gespeichert und die Duplikate werden gelöscht.</w:t>
       </w:r>
       <w:r>
         <w:rPr>
@@ -1041,10 +891,7 @@
         </w:r>
       </w:hyperlink>
     </w:p>
-    <w:p>
-      <w:bookmarkStart w:id="0" w:name="_GoBack"/>
-      <w:bookmarkEnd w:id="0"/>
-    </w:p>
+    <w:p/>
     <w:p>
       <w:pPr>
         <w:rPr>
@@ -1131,15 +978,7 @@
       <w:ptab w:relativeTo="margin" w:alignment="right" w:leader="none"/>
     </w:r>
     <w:r>
-      <w:t xml:space="preserve">The </w:t>
-    </w:r>
-    <w:proofErr w:type="spellStart"/>
-    <w:r>
-      <w:t>Kiet</w:t>
-    </w:r>
-    <w:proofErr w:type="spellEnd"/>
-    <w:r>
-      <w:t xml:space="preserve"> Dang</w:t>
+      <w:t>The Kiet Dang</w:t>
     </w:r>
   </w:p>
   <w:p>

</xml_diff>